<commit_message>
Reclusión por tiempo indeterminado
Lo que hice ahora:
 - Reclusión por tiempo indeterminado: Reformé el cálculo del vencimiento de pena, porque estaba mal hecho.
 - Reclusión por tiempo indeterminado: Armé la libertad condicional, con su print.

Con qué seguir:
 - Reclusión por tiempo indeterminado: Seguir con el requisito temporal y cómputo en las salidas transitorias y su print (seguir con el cálculo del requisito temporal); luego el de las demás libertades.
 - Cómputo en casos de reclusión por tiempo indeterminado
 - Cuando indique los regímenes de detención, corregir las nomenclaturas para que indique la ley base y la modificación
 - Armar funciones para input s/n
 - Armar funciones para input opciones con número

Funcionalidad a implementar:
 - Cálculos para la reclusión por tiempo indeterminado (art. 52 CP)
</commit_message>
<xml_diff>
--- a/Documentacion/Vencimiento de pena/Vencimiento de pena.docx
+++ b/Documentacion/Vencimiento de pena/Vencimiento de pena.docx
@@ -99,20 +99,6 @@
     </w:p>
     <w:p>
       <w:pPr>
-        <w:jc w:val="both"/>
-        <w:rPr>
-          <w:lang w:val="es-ES"/>
-        </w:rPr>
-      </w:pPr>
-      <w:r>
-        <w:rPr>
-          <w:lang w:val="es-ES"/>
-        </w:rPr>
-        <w:t>Ley 25.892:</w:t>
-      </w:r>
-    </w:p>
-    <w:p>
-      <w:pPr>
         <w:pStyle w:val="Prrafodelista"/>
         <w:numPr>
           <w:ilvl w:val="0"/>
@@ -127,7 +113,21 @@
         <w:rPr>
           <w:lang w:val="es-ES"/>
         </w:rPr>
-        <w:t>Penas temporales: Transcurrido el término de la condena (art. 16 CP)</w:t>
+        <w:t>Reclusión por tiempo indeterminado: 5 años luego de obtenida la libertad condicional (art. 53 CP)</w:t>
+      </w:r>
+    </w:p>
+    <w:p>
+      <w:pPr>
+        <w:jc w:val="both"/>
+        <w:rPr>
+          <w:lang w:val="es-ES"/>
+        </w:rPr>
+      </w:pPr>
+      <w:r>
+        <w:rPr>
+          <w:lang w:val="es-ES"/>
+        </w:rPr>
+        <w:t>Ley 25.892:</w:t>
       </w:r>
     </w:p>
     <w:p>
@@ -146,25 +146,7 @@
         <w:rPr>
           <w:lang w:val="es-ES"/>
         </w:rPr>
-        <w:t xml:space="preserve">Penas perpetuas: </w:t>
-      </w:r>
-      <w:r>
-        <w:rPr>
-          <w:lang w:val="es-ES"/>
-        </w:rPr>
-        <w:t>10</w:t>
-      </w:r>
-      <w:r>
-        <w:rPr>
-          <w:lang w:val="es-ES"/>
-        </w:rPr>
-        <w:t xml:space="preserve"> años luego de otorgada la Libertad Condicional</w:t>
-      </w:r>
-      <w:r>
-        <w:rPr>
-          <w:lang w:val="es-ES"/>
-        </w:rPr>
-        <w:t xml:space="preserve"> (art. 16 CP, por remisión al plazo de imposición de reglas de conducta del art. 13 CP -art. 13 según el texto de la ley 25.892-)</w:t>
+        <w:t>Penas temporales: Transcurrido el término de la condena (art. 16 CP)</w:t>
       </w:r>
     </w:p>
     <w:p>
@@ -183,6 +165,43 @@
         <w:rPr>
           <w:lang w:val="es-ES"/>
         </w:rPr>
+        <w:t xml:space="preserve">Penas perpetuas: </w:t>
+      </w:r>
+      <w:r>
+        <w:rPr>
+          <w:lang w:val="es-ES"/>
+        </w:rPr>
+        <w:t>10</w:t>
+      </w:r>
+      <w:r>
+        <w:rPr>
+          <w:lang w:val="es-ES"/>
+        </w:rPr>
+        <w:t xml:space="preserve"> años luego de otorgada la Libertad Condicional</w:t>
+      </w:r>
+      <w:r>
+        <w:rPr>
+          <w:lang w:val="es-ES"/>
+        </w:rPr>
+        <w:t xml:space="preserve"> (art. 16 CP, por remisión al plazo de imposición de reglas de conducta del art. 13 CP -art. 13 según el texto de la ley 25.892-)</w:t>
+      </w:r>
+    </w:p>
+    <w:p>
+      <w:pPr>
+        <w:pStyle w:val="Prrafodelista"/>
+        <w:numPr>
+          <w:ilvl w:val="0"/>
+          <w:numId w:val="1"/>
+        </w:numPr>
+        <w:jc w:val="both"/>
+        <w:rPr>
+          <w:lang w:val="es-ES"/>
+        </w:rPr>
+      </w:pPr>
+      <w:r>
+        <w:rPr>
+          <w:lang w:val="es-ES"/>
+        </w:rPr>
         <w:t xml:space="preserve">Penas de ejecución condicional: </w:t>
       </w:r>
       <w:r>
@@ -190,6 +209,25 @@
           <w:lang w:val="es-ES"/>
         </w:rPr>
         <w:t>Se tienen por no pronunciadas a los 4 años a partir de la fecha de la sentencia (art. 27 CP). Caducan a los 10 años desde la sentencia (art. 51 CP)</w:t>
+      </w:r>
+    </w:p>
+    <w:p>
+      <w:pPr>
+        <w:pStyle w:val="Prrafodelista"/>
+        <w:numPr>
+          <w:ilvl w:val="0"/>
+          <w:numId w:val="1"/>
+        </w:numPr>
+        <w:jc w:val="both"/>
+        <w:rPr>
+          <w:lang w:val="es-ES"/>
+        </w:rPr>
+      </w:pPr>
+      <w:r>
+        <w:rPr>
+          <w:lang w:val="es-ES"/>
+        </w:rPr>
+        <w:t>Reclusión por tiempo indeterminado: 5 años luego de obtenida la libertad condicional (art. 53 CP)</w:t>
       </w:r>
     </w:p>
     <w:sectPr>

</xml_diff>